<commit_message>
Paste Rephrased data of phones in electronics
</commit_message>
<xml_diff>
--- a/images/electronics/phones/phones.docx
+++ b/images/electronics/phones/phones.docx
@@ -258,6 +258,14 @@
               </w:rPr>
               <w:t xml:space="preserve"> technology</w:t>
             </w:r>
+            <w:r>
+              <w:rPr>
+                <w:rFonts w:ascii="Leelawadee" w:hAnsi="Leelawadee" w:cs="Leelawadee"/>
+                <w:sz w:val="28"/>
+                <w:szCs w:val="28"/>
+              </w:rPr>
+              <w:t>.</w:t>
+            </w:r>
           </w:p>
           <w:p>
             <w:pPr>
@@ -275,6 +283,14 @@
               </w:rPr>
               <w:t>Dynamic Island, a revolutionary way to interact with your iPhone</w:t>
             </w:r>
+            <w:r>
+              <w:rPr>
+                <w:rFonts w:ascii="Leelawadee" w:hAnsi="Leelawadee" w:cs="Leelawadee"/>
+                <w:sz w:val="28"/>
+                <w:szCs w:val="28"/>
+              </w:rPr>
+              <w:t>.</w:t>
+            </w:r>
           </w:p>
           <w:p>
             <w:pPr>
@@ -292,6 +308,14 @@
               </w:rPr>
               <w:t>48MP Main camera for up to 4x higher resolution</w:t>
             </w:r>
+            <w:r>
+              <w:rPr>
+                <w:rFonts w:ascii="Leelawadee" w:hAnsi="Leelawadee" w:cs="Leelawadee"/>
+                <w:sz w:val="28"/>
+                <w:szCs w:val="28"/>
+              </w:rPr>
+              <w:t>.</w:t>
+            </w:r>
           </w:p>
           <w:p>
             <w:pPr>
@@ -309,6 +333,14 @@
               </w:rPr>
               <w:t>Cinematic mode now supports 4K Dolby Vision at up to 30 fps</w:t>
             </w:r>
+            <w:r>
+              <w:rPr>
+                <w:rFonts w:ascii="Leelawadee" w:hAnsi="Leelawadee" w:cs="Leelawadee"/>
+                <w:sz w:val="28"/>
+                <w:szCs w:val="28"/>
+              </w:rPr>
+              <w:t>.</w:t>
+            </w:r>
           </w:p>
           <w:p>
             <w:pPr>
@@ -326,6 +358,14 @@
               </w:rPr>
               <w:t>Action mode for smooth, steady handheld videos</w:t>
             </w:r>
+            <w:r>
+              <w:rPr>
+                <w:rFonts w:ascii="Leelawadee" w:hAnsi="Leelawadee" w:cs="Leelawadee"/>
+                <w:sz w:val="28"/>
+                <w:szCs w:val="28"/>
+              </w:rPr>
+              <w:t>.</w:t>
+            </w:r>
           </w:p>
           <w:p>
             <w:pPr>
@@ -343,6 +383,14 @@
               </w:rPr>
               <w:t>Essential safety features including Emergency SOS via satellite and Crash Detection</w:t>
             </w:r>
+            <w:r>
+              <w:rPr>
+                <w:rFonts w:ascii="Leelawadee" w:hAnsi="Leelawadee" w:cs="Leelawadee"/>
+                <w:sz w:val="28"/>
+                <w:szCs w:val="28"/>
+              </w:rPr>
+              <w:t>.</w:t>
+            </w:r>
           </w:p>
           <w:p>
             <w:pPr>
@@ -377,6 +425,14 @@
               </w:rPr>
               <w:t>A16 Bionic chip, the ultimate smartphone processor with superfast 5G connectivity</w:t>
             </w:r>
+            <w:r>
+              <w:rPr>
+                <w:rFonts w:ascii="Leelawadee" w:hAnsi="Leelawadee" w:cs="Leelawadee"/>
+                <w:sz w:val="28"/>
+                <w:szCs w:val="28"/>
+              </w:rPr>
+              <w:t>.</w:t>
+            </w:r>
           </w:p>
           <w:p>
             <w:pPr>
@@ -393,6 +449,14 @@
                 <w:szCs w:val="28"/>
               </w:rPr>
               <w:t>Industry-leading durability with Ceramic Shield and water resistance</w:t>
+            </w:r>
+            <w:r>
+              <w:rPr>
+                <w:rFonts w:ascii="Leelawadee" w:hAnsi="Leelawadee" w:cs="Leelawadee"/>
+                <w:sz w:val="28"/>
+                <w:szCs w:val="28"/>
+              </w:rPr>
+              <w:t>.</w:t>
             </w:r>
           </w:p>
         </w:tc>
@@ -3838,24 +3902,7 @@
                 <w:sz w:val="26"/>
                 <w:szCs w:val="26"/>
               </w:rPr>
-              <w:t>Brand: SAMSUNG</w:t>
-            </w:r>
-          </w:p>
-          <w:p>
-            <w:pPr>
-              <w:rPr>
-                <w:rFonts w:ascii="Leelawadee" w:hAnsi="Leelawadee" w:cs="Leelawadee"/>
-                <w:sz w:val="26"/>
-                <w:szCs w:val="26"/>
-              </w:rPr>
-            </w:pPr>
-            <w:r>
-              <w:rPr>
-                <w:rFonts w:ascii="Leelawadee" w:hAnsi="Leelawadee" w:cs="Leelawadee"/>
-                <w:sz w:val="26"/>
-                <w:szCs w:val="26"/>
-              </w:rPr>
-              <w:t>Wireless carrier: Unlocked for All C</w:t>
+              <w:t>Brand: SAMSU</w:t>
             </w:r>
             <w:bookmarkStart w:id="0" w:name="_GoBack"/>
             <w:bookmarkEnd w:id="0"/>
@@ -3865,7 +3912,24 @@
                 <w:sz w:val="26"/>
                 <w:szCs w:val="26"/>
               </w:rPr>
-              <w:t>arriers</w:t>
+              <w:t>NG</w:t>
+            </w:r>
+          </w:p>
+          <w:p>
+            <w:pPr>
+              <w:rPr>
+                <w:rFonts w:ascii="Leelawadee" w:hAnsi="Leelawadee" w:cs="Leelawadee"/>
+                <w:sz w:val="26"/>
+                <w:szCs w:val="26"/>
+              </w:rPr>
+            </w:pPr>
+            <w:r>
+              <w:rPr>
+                <w:rFonts w:ascii="Leelawadee" w:hAnsi="Leelawadee" w:cs="Leelawadee"/>
+                <w:sz w:val="26"/>
+                <w:szCs w:val="26"/>
+              </w:rPr>
+              <w:t>Wireless carrier: Unlocked for All Carriers</w:t>
             </w:r>
           </w:p>
           <w:p>
@@ -4994,7 +5058,7 @@
 </file>
 
 <file path=customXml/itemProps1.xml><?xml version="1.0" encoding="utf-8"?>
-<ds:datastoreItem xmlns:ds="http://schemas.openxmlformats.org/officeDocument/2006/customXml" ds:itemID="{3C07F550-0B91-4F2B-8017-115BAE68C0E4}">
+<ds:datastoreItem xmlns:ds="http://schemas.openxmlformats.org/officeDocument/2006/customXml" ds:itemID="{92E8AEC6-5069-441F-9223-8F28D41B23C1}">
   <ds:schemaRefs>
     <ds:schemaRef ds:uri="http://schemas.openxmlformats.org/officeDocument/2006/bibliography"/>
   </ds:schemaRefs>

</xml_diff>